<commit_message>
Final submission Basic Data Structure
</commit_message>
<xml_diff>
--- a/Java Assignment/Basic data structute assignment.docx
+++ b/Java Assignment/Basic data structute assignment.docx
@@ -60,6 +60,7 @@
         </w:drawing>
       </w:r>
     </w:p>
+    <w:p/>
     <w:p>
       <w:r>
         <w:t>Q2</w:t>
@@ -123,7 +124,6 @@
     <w:p/>
     <w:p>
       <w:r>
-        <w:lastRenderedPageBreak/>
         <w:t>Q3</w:t>
       </w:r>
     </w:p>
@@ -245,7 +245,6 @@
     <w:p/>
     <w:p>
       <w:r>
-        <w:lastRenderedPageBreak/>
         <w:t>Q5</w:t>
       </w:r>
     </w:p>
@@ -366,7 +365,6 @@
     <w:p/>
     <w:p>
       <w:r>
-        <w:lastRenderedPageBreak/>
         <w:t>Q7</w:t>
       </w:r>
     </w:p>
@@ -492,6 +490,7 @@
           <w:noProof/>
           <w:lang w:eastAsia="en-IN"/>
         </w:rPr>
+        <w:lastRenderedPageBreak/>
         <w:drawing>
           <wp:inline distT="0" distB="0" distL="0" distR="0">
             <wp:extent cx="5238750" cy="2724150"/>

</xml_diff>